<commit_message>
MOD: Welcome page and spinner
</commit_message>
<xml_diff>
--- a/参考帖子.docx
+++ b/参考帖子.docx
@@ -660,13 +660,276 @@
       </w:r>
     </w:p>
     <w:p>
+      <w:hyperlink r:id="rId25" w:history="1">
+        <w:r>
+          <w:rPr>
+            <w:rStyle w:val="a3"/>
+          </w:rPr>
+          <w:t>https://my.oschina.net/moziqi/blog/363709?p=1</w:t>
+        </w:r>
+      </w:hyperlink>
+    </w:p>
+    <w:p/>
+    <w:p/>
+    <w:p/>
+    <w:p>
+      <w:r>
+        <w:rPr>
+          <w:noProof/>
+        </w:rPr>
+        <w:drawing>
+          <wp:inline distT="0" distB="0" distL="0" distR="0" wp14:anchorId="5F60D736" wp14:editId="31445D18">
+            <wp:extent cx="5274310" cy="297180"/>
+            <wp:effectExtent l="0" t="0" r="2540" b="7620"/>
+            <wp:docPr id="12" name="图片 12"/>
+            <wp:cNvGraphicFramePr>
+              <a:graphicFrameLocks xmlns:a="http://schemas.openxmlformats.org/drawingml/2006/main" noChangeAspect="1"/>
+            </wp:cNvGraphicFramePr>
+            <a:graphic xmlns:a="http://schemas.openxmlformats.org/drawingml/2006/main">
+              <a:graphicData uri="http://schemas.openxmlformats.org/drawingml/2006/picture">
+                <pic:pic xmlns:pic="http://schemas.openxmlformats.org/drawingml/2006/picture">
+                  <pic:nvPicPr>
+                    <pic:cNvPr id="1" name=""/>
+                    <pic:cNvPicPr/>
+                  </pic:nvPicPr>
+                  <pic:blipFill>
+                    <a:blip r:embed="rId26"/>
+                    <a:stretch>
+                      <a:fillRect/>
+                    </a:stretch>
+                  </pic:blipFill>
+                  <pic:spPr>
+                    <a:xfrm>
+                      <a:off x="0" y="0"/>
+                      <a:ext cx="5274310" cy="297180"/>
+                    </a:xfrm>
+                    <a:prstGeom prst="rect">
+                      <a:avLst/>
+                    </a:prstGeom>
+                  </pic:spPr>
+                </pic:pic>
+              </a:graphicData>
+            </a:graphic>
+          </wp:inline>
+        </w:drawing>
+      </w:r>
+    </w:p>
+    <w:p>
+      <w:hyperlink r:id="rId27" w:history="1">
+        <w:r>
+          <w:rPr>
+            <w:rStyle w:val="a3"/>
+          </w:rPr>
+          <w:t>http://www.oschina.net/question/54100_34020</w:t>
+        </w:r>
+      </w:hyperlink>
+    </w:p>
+    <w:p>
+      <w:r>
+        <w:rPr>
+          <w:noProof/>
+        </w:rPr>
+        <w:drawing>
+          <wp:inline distT="0" distB="0" distL="0" distR="0" wp14:anchorId="39F3FD27" wp14:editId="3CEB8006">
+            <wp:extent cx="5274310" cy="709295"/>
+            <wp:effectExtent l="0" t="0" r="2540" b="0"/>
+            <wp:docPr id="14" name="图片 14"/>
+            <wp:cNvGraphicFramePr>
+              <a:graphicFrameLocks xmlns:a="http://schemas.openxmlformats.org/drawingml/2006/main" noChangeAspect="1"/>
+            </wp:cNvGraphicFramePr>
+            <a:graphic xmlns:a="http://schemas.openxmlformats.org/drawingml/2006/main">
+              <a:graphicData uri="http://schemas.openxmlformats.org/drawingml/2006/picture">
+                <pic:pic xmlns:pic="http://schemas.openxmlformats.org/drawingml/2006/picture">
+                  <pic:nvPicPr>
+                    <pic:cNvPr id="1" name=""/>
+                    <pic:cNvPicPr/>
+                  </pic:nvPicPr>
+                  <pic:blipFill>
+                    <a:blip r:embed="rId28"/>
+                    <a:stretch>
+                      <a:fillRect/>
+                    </a:stretch>
+                  </pic:blipFill>
+                  <pic:spPr>
+                    <a:xfrm>
+                      <a:off x="0" y="0"/>
+                      <a:ext cx="5274310" cy="709295"/>
+                    </a:xfrm>
+                    <a:prstGeom prst="rect">
+                      <a:avLst/>
+                    </a:prstGeom>
+                  </pic:spPr>
+                </pic:pic>
+              </a:graphicData>
+            </a:graphic>
+          </wp:inline>
+        </w:drawing>
+      </w:r>
+    </w:p>
+    <w:p>
+      <w:hyperlink r:id="rId29" w:history="1">
+        <w:r>
+          <w:rPr>
+            <w:rStyle w:val="a3"/>
+          </w:rPr>
+          <w:t>http://blog.csdn.net/yelangjueqi/article/details/8875806</w:t>
+        </w:r>
+      </w:hyperlink>
+    </w:p>
+    <w:p>
+      <w:r>
+        <w:rPr>
+          <w:noProof/>
+        </w:rPr>
+        <w:drawing>
+          <wp:inline distT="0" distB="0" distL="0" distR="0" wp14:anchorId="68D48895" wp14:editId="24AB8370">
+            <wp:extent cx="5274310" cy="3116580"/>
+            <wp:effectExtent l="0" t="0" r="2540" b="7620"/>
+            <wp:docPr id="15" name="图片 15"/>
+            <wp:cNvGraphicFramePr>
+              <a:graphicFrameLocks xmlns:a="http://schemas.openxmlformats.org/drawingml/2006/main" noChangeAspect="1"/>
+            </wp:cNvGraphicFramePr>
+            <a:graphic xmlns:a="http://schemas.openxmlformats.org/drawingml/2006/main">
+              <a:graphicData uri="http://schemas.openxmlformats.org/drawingml/2006/picture">
+                <pic:pic xmlns:pic="http://schemas.openxmlformats.org/drawingml/2006/picture">
+                  <pic:nvPicPr>
+                    <pic:cNvPr id="1" name=""/>
+                    <pic:cNvPicPr/>
+                  </pic:nvPicPr>
+                  <pic:blipFill>
+                    <a:blip r:embed="rId30"/>
+                    <a:stretch>
+                      <a:fillRect/>
+                    </a:stretch>
+                  </pic:blipFill>
+                  <pic:spPr>
+                    <a:xfrm>
+                      <a:off x="0" y="0"/>
+                      <a:ext cx="5274310" cy="3116580"/>
+                    </a:xfrm>
+                    <a:prstGeom prst="rect">
+                      <a:avLst/>
+                    </a:prstGeom>
+                  </pic:spPr>
+                </pic:pic>
+              </a:graphicData>
+            </a:graphic>
+          </wp:inline>
+        </w:drawing>
+      </w:r>
+    </w:p>
+    <w:p>
+      <w:hyperlink r:id="rId31" w:history="1">
+        <w:r>
+          <w:rPr>
+            <w:rStyle w:val="a3"/>
+          </w:rPr>
+          <w:t>https://zhuanlan.zhihu.com/p/23711456</w:t>
+        </w:r>
+      </w:hyperlink>
+    </w:p>
+    <w:p>
+      <w:r>
+        <w:rPr>
+          <w:noProof/>
+        </w:rPr>
+        <w:drawing>
+          <wp:inline distT="0" distB="0" distL="0" distR="0" wp14:anchorId="6307AAC8" wp14:editId="14499ED9">
+            <wp:extent cx="4828571" cy="1228571"/>
+            <wp:effectExtent l="0" t="0" r="0" b="0"/>
+            <wp:docPr id="16" name="图片 16"/>
+            <wp:cNvGraphicFramePr>
+              <a:graphicFrameLocks xmlns:a="http://schemas.openxmlformats.org/drawingml/2006/main" noChangeAspect="1"/>
+            </wp:cNvGraphicFramePr>
+            <a:graphic xmlns:a="http://schemas.openxmlformats.org/drawingml/2006/main">
+              <a:graphicData uri="http://schemas.openxmlformats.org/drawingml/2006/picture">
+                <pic:pic xmlns:pic="http://schemas.openxmlformats.org/drawingml/2006/picture">
+                  <pic:nvPicPr>
+                    <pic:cNvPr id="1" name=""/>
+                    <pic:cNvPicPr/>
+                  </pic:nvPicPr>
+                  <pic:blipFill>
+                    <a:blip r:embed="rId32"/>
+                    <a:stretch>
+                      <a:fillRect/>
+                    </a:stretch>
+                  </pic:blipFill>
+                  <pic:spPr>
+                    <a:xfrm>
+                      <a:off x="0" y="0"/>
+                      <a:ext cx="4828571" cy="1228571"/>
+                    </a:xfrm>
+                    <a:prstGeom prst="rect">
+                      <a:avLst/>
+                    </a:prstGeom>
+                  </pic:spPr>
+                </pic:pic>
+              </a:graphicData>
+            </a:graphic>
+          </wp:inline>
+        </w:drawing>
+      </w:r>
+    </w:p>
+    <w:p>
+      <w:hyperlink r:id="rId33" w:history="1">
+        <w:r>
+          <w:rPr>
+            <w:rStyle w:val="a3"/>
+          </w:rPr>
+          <w:t>http://blog.csdn.net/jdsjlzx/article/details/41789835</w:t>
+        </w:r>
+      </w:hyperlink>
+    </w:p>
+    <w:p>
+      <w:r>
+        <w:rPr>
+          <w:noProof/>
+        </w:rPr>
+        <w:drawing>
+          <wp:inline distT="0" distB="0" distL="0" distR="0" wp14:anchorId="0931338A" wp14:editId="72ABFEFF">
+            <wp:extent cx="5274310" cy="1062990"/>
+            <wp:effectExtent l="0" t="0" r="2540" b="3810"/>
+            <wp:docPr id="17" name="图片 17"/>
+            <wp:cNvGraphicFramePr>
+              <a:graphicFrameLocks xmlns:a="http://schemas.openxmlformats.org/drawingml/2006/main" noChangeAspect="1"/>
+            </wp:cNvGraphicFramePr>
+            <a:graphic xmlns:a="http://schemas.openxmlformats.org/drawingml/2006/main">
+              <a:graphicData uri="http://schemas.openxmlformats.org/drawingml/2006/picture">
+                <pic:pic xmlns:pic="http://schemas.openxmlformats.org/drawingml/2006/picture">
+                  <pic:nvPicPr>
+                    <pic:cNvPr id="1" name=""/>
+                    <pic:cNvPicPr/>
+                  </pic:nvPicPr>
+                  <pic:blipFill>
+                    <a:blip r:embed="rId34"/>
+                    <a:stretch>
+                      <a:fillRect/>
+                    </a:stretch>
+                  </pic:blipFill>
+                  <pic:spPr>
+                    <a:xfrm>
+                      <a:off x="0" y="0"/>
+                      <a:ext cx="5274310" cy="1062990"/>
+                    </a:xfrm>
+                    <a:prstGeom prst="rect">
+                      <a:avLst/>
+                    </a:prstGeom>
+                  </pic:spPr>
+                </pic:pic>
+              </a:graphicData>
+            </a:graphic>
+          </wp:inline>
+        </w:drawing>
+      </w:r>
+    </w:p>
+    <w:p>
       <w:pPr>
         <w:rPr>
           <w:rFonts w:hint="eastAsia"/>
         </w:rPr>
       </w:pPr>
       <w:r>
-        <w:t>https://my.oschina.net/moziqi/blog/363709?p=1</w:t>
+        <w:t>http://www.jcodecraeer.com/a/anzhuokaifa/androidkaifa/2015/0105/2264.html</w:t>
       </w:r>
       <w:bookmarkStart w:id="0" w:name="_GoBack"/>
       <w:bookmarkEnd w:id="0"/>

</xml_diff>